<commit_message>
Commit before attempting to make shopping cart
</commit_message>
<xml_diff>
--- a/RRC.docx
+++ b/RRC.docx
@@ -84,6 +84,76 @@
           <w:szCs w:val="32"/>
         </w:rPr>
         <w:t>Goal</w:t>
+      </w:r>
+      <w:bookmarkStart w:id="0" w:name="_GoBack"/>
+      <w:bookmarkEnd w:id="0"/>
+    </w:p>
+    <w:p>
+      <w:pPr>
+        <w:spacing w:before="100" w:beforeAutospacing="1" w:after="100" w:afterAutospacing="1" w:line="240" w:lineRule="auto"/>
+        <w:outlineLvl w:val="0"/>
+        <w:rPr>
+          <w:rFonts w:ascii="Trebuchet MS" w:eastAsia="Times New Roman" w:hAnsi="Trebuchet MS" w:cs="Arial"/>
+          <w:b/>
+          <w:bCs/>
+          <w:color w:val="000000"/>
+          <w:kern w:val="36"/>
+          <w:sz w:val="32"/>
+          <w:szCs w:val="32"/>
+        </w:rPr>
+      </w:pPr>
+      <w:r>
+        <w:rPr>
+          <w:noProof/>
+        </w:rPr>
+        <w:drawing>
+          <wp:inline distT="0" distB="0" distL="0" distR="0">
+            <wp:extent cx="5943600" cy="3508557"/>
+            <wp:effectExtent l="0" t="0" r="0" b="0"/>
+            <wp:docPr id="1" name="Picture 1" descr="https://documents.lucidchart.com/documents/69801cef-908c-426a-bf0e-4b50f6dc77f7/pages/0_0?a=3279&amp;x=696&amp;y=14&amp;w=968&amp;h=572&amp;store=1&amp;accept=image%2F*&amp;auth=LCA%20be6a2eaab8d648e6f2c51550a412b8d933c70d11-ts%3D1510799088"/>
+            <wp:cNvGraphicFramePr>
+              <a:graphicFrameLocks xmlns:a="http://schemas.openxmlformats.org/drawingml/2006/main" noChangeAspect="1"/>
+            </wp:cNvGraphicFramePr>
+            <a:graphic xmlns:a="http://schemas.openxmlformats.org/drawingml/2006/main">
+              <a:graphicData uri="http://schemas.openxmlformats.org/drawingml/2006/picture">
+                <pic:pic xmlns:pic="http://schemas.openxmlformats.org/drawingml/2006/picture">
+                  <pic:nvPicPr>
+                    <pic:cNvPr id="0" name="Picture 1" descr="https://documents.lucidchart.com/documents/69801cef-908c-426a-bf0e-4b50f6dc77f7/pages/0_0?a=3279&amp;x=696&amp;y=14&amp;w=968&amp;h=572&amp;store=1&amp;accept=image%2F*&amp;auth=LCA%20be6a2eaab8d648e6f2c51550a412b8d933c70d11-ts%3D1510799088"/>
+                    <pic:cNvPicPr>
+                      <a:picLocks noChangeAspect="1" noChangeArrowheads="1"/>
+                    </pic:cNvPicPr>
+                  </pic:nvPicPr>
+                  <pic:blipFill>
+                    <a:blip r:embed="rId5">
+                      <a:extLst>
+                        <a:ext uri="{28A0092B-C50C-407E-A947-70E740481C1C}">
+                          <a14:useLocalDpi xmlns:a14="http://schemas.microsoft.com/office/drawing/2010/main" val="0"/>
+                        </a:ext>
+                      </a:extLst>
+                    </a:blip>
+                    <a:srcRect/>
+                    <a:stretch>
+                      <a:fillRect/>
+                    </a:stretch>
+                  </pic:blipFill>
+                  <pic:spPr bwMode="auto">
+                    <a:xfrm>
+                      <a:off x="0" y="0"/>
+                      <a:ext cx="5943600" cy="3508557"/>
+                    </a:xfrm>
+                    <a:prstGeom prst="rect">
+                      <a:avLst/>
+                    </a:prstGeom>
+                    <a:noFill/>
+                    <a:ln>
+                      <a:noFill/>
+                    </a:ln>
+                  </pic:spPr>
+                </pic:pic>
+              </a:graphicData>
+            </a:graphic>
+          </wp:inline>
+        </w:drawing>
       </w:r>
     </w:p>
     <w:p>
@@ -303,6 +373,7 @@
           <w:rFonts w:ascii="Arial" w:eastAsia="Times New Roman" w:hAnsi="Arial" w:cs="Arial"/>
           <w:color w:val="000000"/>
         </w:rPr>
+        <w:lastRenderedPageBreak/>
         <w:t>Complete nineteen 2% features                 (38%)</w:t>
       </w:r>
     </w:p>
@@ -430,7 +501,7 @@
         </w:rPr>
         <w:t> it is recommend that you’ve worked your way through the </w:t>
       </w:r>
-      <w:hyperlink r:id="rId5" w:history="1">
+      <w:hyperlink r:id="rId6" w:history="1">
         <w:r>
           <w:rPr>
             <w:rFonts w:ascii="Arial" w:eastAsia="Times New Roman" w:hAnsi="Arial" w:cs="Arial"/>
@@ -626,15 +697,7 @@
           <w:rFonts w:ascii="Arial" w:eastAsia="Times New Roman" w:hAnsi="Arial" w:cs="Arial"/>
           <w:color w:val="000000"/>
         </w:rPr>
-        <w:t xml:space="preserve">During an in-class marking session you will demonstrate your project’s features to your instructor. For each feature demonstrated your instructor will determine if that feature will be marked as completed or not. It is your responsibility to come prepared to a marking session with </w:t>
-      </w:r>
-      <w:r>
-        <w:rPr>
-          <w:rFonts w:ascii="Arial" w:eastAsia="Times New Roman" w:hAnsi="Arial" w:cs="Arial"/>
-          <w:color w:val="000000"/>
-        </w:rPr>
-        <w:lastRenderedPageBreak/>
-        <w:t>a list of the features you wished to have marked. This list should include the feature number and the feature text from the below list. In order for a feature to be considered complete, you must have spent sufficient time and effort on its implementation. When in doubt, check with your instructor.</w:t>
+        <w:t>During an in-class marking session you will demonstrate your project’s features to your instructor. For each feature demonstrated your instructor will determine if that feature will be marked as completed or not. It is your responsibility to come prepared to a marking session with a list of the features you wished to have marked. This list should include the feature number and the feature text from the below list. In order for a feature to be considered complete, you must have spent sufficient time and effort on its implementation. When in doubt, check with your instructor.</w:t>
       </w:r>
     </w:p>
     <w:p>
@@ -764,7 +827,15 @@
           <w:rFonts w:ascii="Arial" w:eastAsia="Times New Roman" w:hAnsi="Arial" w:cs="Arial"/>
           <w:color w:val="000000"/>
         </w:rPr>
-        <w:t>A commit history that shows a 3 to 4 hour code battle, with enough commits to show that you tried various different solutions and strategies. The commits should be regularly spread out across the 3 to 4 hours, and the commit messages should describe all the assumed problems and solutions you explored during your battle. You will also be asked to show a list of all guides, tutorials, blog posts and stack overflow questions that you followed during your code battle, along with which commits link to which resource used and the outcome of each. In other words, your code battle needs to involve research and must be well documented.</w:t>
+        <w:t xml:space="preserve">A commit history that shows a 3 to 4 hour code battle, with enough commits to show that you tried various different solutions and strategies. The commits should be regularly spread out across the 3 to 4 hours, and the commit messages should describe all the assumed problems and solutions you explored during your battle. You will also be asked to show a list of all guides, tutorials, blog posts and stack overflow questions that you followed during your code battle, along with which commits link to which resource used </w:t>
+      </w:r>
+      <w:r>
+        <w:rPr>
+          <w:rFonts w:ascii="Arial" w:eastAsia="Times New Roman" w:hAnsi="Arial" w:cs="Arial"/>
+          <w:color w:val="000000"/>
+        </w:rPr>
+        <w:lastRenderedPageBreak/>
+        <w:t>and the outcome of each. In other words, your code battle needs to involve research and must be well documented.</w:t>
       </w:r>
     </w:p>
     <w:p>
@@ -1265,7 +1336,6 @@
           <w:bCs/>
           <w:color w:val="6AA84F"/>
         </w:rPr>
-        <w:lastRenderedPageBreak/>
         <w:t>2.4</w:t>
       </w:r>
       <w:r>
@@ -1407,7 +1477,7 @@
         </w:rPr>
         <w:t>Products listing are </w:t>
       </w:r>
-      <w:hyperlink r:id="rId6" w:history="1">
+      <w:hyperlink r:id="rId7" w:history="1">
         <w:r>
           <w:rPr>
             <w:rFonts w:ascii="Arial" w:eastAsia="Times New Roman" w:hAnsi="Arial" w:cs="Arial"/>
@@ -1424,7 +1494,7 @@
         </w:rPr>
         <w:t>. (There’s </w:t>
       </w:r>
-      <w:hyperlink r:id="rId7" w:history="1">
+      <w:hyperlink r:id="rId8" w:history="1">
         <w:r>
           <w:rPr>
             <w:rFonts w:ascii="Arial" w:eastAsia="Times New Roman" w:hAnsi="Arial" w:cs="Arial"/>
@@ -1897,6 +1967,7 @@
           <w:bCs/>
           <w:color w:val="6AA84F"/>
         </w:rPr>
+        <w:lastRenderedPageBreak/>
         <w:t>3.2.2</w:t>
       </w:r>
       <w:r>
@@ -2244,7 +2315,7 @@
         </w:rPr>
         <w:t>        Use the</w:t>
       </w:r>
-      <w:hyperlink r:id="rId8" w:history="1">
+      <w:hyperlink r:id="rId9" w:history="1">
         <w:r>
           <w:rPr>
             <w:rFonts w:ascii="Arial" w:eastAsia="Times New Roman" w:hAnsi="Arial" w:cs="Arial"/>
@@ -2254,7 +2325,7 @@
           <w:t> </w:t>
         </w:r>
       </w:hyperlink>
-      <w:hyperlink r:id="rId9" w:history="1">
+      <w:hyperlink r:id="rId10" w:history="1">
         <w:r>
           <w:rPr>
             <w:rFonts w:ascii="Arial" w:eastAsia="Times New Roman" w:hAnsi="Arial" w:cs="Arial"/>
@@ -2297,7 +2368,7 @@
         </w:rPr>
         <w:t>        Use the </w:t>
       </w:r>
-      <w:hyperlink r:id="rId10" w:history="1">
+      <w:hyperlink r:id="rId11" w:history="1">
         <w:r>
           <w:rPr>
             <w:rFonts w:ascii="Arial" w:eastAsia="Times New Roman" w:hAnsi="Arial" w:cs="Arial"/>
@@ -2456,7 +2527,6 @@
           <w:bCs/>
           <w:color w:val="000000"/>
         </w:rPr>
-        <w:lastRenderedPageBreak/>
         <w:t>4.2.2</w:t>
       </w:r>
       <w:r>
@@ -2860,8 +2930,6 @@
         </w:rPr>
         <w:t>🌟</w:t>
       </w:r>
-      <w:bookmarkStart w:id="0" w:name="_GoBack"/>
-      <w:bookmarkEnd w:id="0"/>
     </w:p>
     <w:p>
       <w:pPr>
@@ -3157,7 +3225,7 @@
         </w:rPr>
         <w:t>        You can deploy your store to a VPS like </w:t>
       </w:r>
-      <w:hyperlink r:id="rId11" w:history="1">
+      <w:hyperlink r:id="rId12" w:history="1">
         <w:r>
           <w:rPr>
             <w:rFonts w:ascii="Arial" w:eastAsia="Times New Roman" w:hAnsi="Arial" w:cs="Arial"/>
@@ -3223,7 +3291,7 @@
         </w:rPr>
         <w:t> or </w:t>
       </w:r>
-      <w:hyperlink r:id="rId12" w:history="1">
+      <w:hyperlink r:id="rId13" w:history="1">
         <w:r>
           <w:rPr>
             <w:rFonts w:ascii="Arial" w:eastAsia="Times New Roman" w:hAnsi="Arial" w:cs="Arial"/>
@@ -3257,6 +3325,7 @@
           <w:bCs/>
           <w:color w:val="6AA84F"/>
         </w:rPr>
+        <w:lastRenderedPageBreak/>
         <w:t>5.6</w:t>
       </w:r>
       <w:r>
@@ -3566,7 +3635,6 @@
           <w:bCs/>
           <w:color w:val="000000"/>
         </w:rPr>
-        <w:lastRenderedPageBreak/>
         <w:t>2.6.2</w:t>
       </w:r>
       <w:r>
@@ -3787,7 +3855,15 @@
           <w:rFonts w:ascii="Arial" w:eastAsia="Times New Roman" w:hAnsi="Arial" w:cs="Arial"/>
           <w:color w:val="000000"/>
         </w:rPr>
-        <w:t>Payment integration can be added using a 3rd party API and/or Ruby gem. You should be sure that the payment processor you are using supports some form of “sandbox mode” so that you can test out the functionality without having to transfer actual funds. Once the 3rd party has confirmed that the payment has gone through your code should mark the order as paid in some way. There must also be some way to associate orders/customers in your system with orders/customers in the 3rd party system. Stripe is the recommended choice of 3rd party API.</w:t>
+        <w:t xml:space="preserve">Payment integration can be added using a 3rd party API and/or Ruby gem. You should be sure that the payment processor you are using supports some form of “sandbox mode” so that you can test out the functionality without having to transfer actual funds. Once the 3rd party has confirmed that the payment has gone through your code should mark the order as paid in some </w:t>
+      </w:r>
+      <w:r>
+        <w:rPr>
+          <w:rFonts w:ascii="Arial" w:eastAsia="Times New Roman" w:hAnsi="Arial" w:cs="Arial"/>
+          <w:color w:val="000000"/>
+        </w:rPr>
+        <w:lastRenderedPageBreak/>
+        <w:t>way. There must also be some way to associate orders/customers in your system with orders/customers in the 3rd party system. Stripe is the recommended choice of 3rd party API.</w:t>
       </w:r>
     </w:p>
     <w:p>
@@ -3828,7 +3904,7 @@
           <w:color w:val="000000"/>
         </w:rPr>
       </w:pPr>
-      <w:hyperlink r:id="rId13" w:history="1">
+      <w:hyperlink r:id="rId14" w:history="1">
         <w:r>
           <w:rPr>
             <w:rFonts w:ascii="Arial" w:eastAsia="Times New Roman" w:hAnsi="Arial" w:cs="Arial"/>
@@ -3852,7 +3928,7 @@
           <w:color w:val="000000"/>
         </w:rPr>
       </w:pPr>
-      <w:hyperlink r:id="rId14" w:history="1">
+      <w:hyperlink r:id="rId15" w:history="1">
         <w:r>
           <w:rPr>
             <w:rFonts w:ascii="Arial" w:eastAsia="Times New Roman" w:hAnsi="Arial" w:cs="Arial"/>
@@ -3912,7 +3988,7 @@
         </w:rPr>
         <w:t> At least four </w:t>
       </w:r>
-      <w:hyperlink r:id="rId15" w:history="1">
+      <w:hyperlink r:id="rId16" w:history="1">
         <w:r>
           <w:rPr>
             <w:rFonts w:ascii="Arial" w:eastAsia="Times New Roman" w:hAnsi="Arial" w:cs="Arial"/>
@@ -3945,7 +4021,7 @@
         </w:rPr>
         <w:t>) were used in your markup, along with three </w:t>
       </w:r>
-      <w:hyperlink r:id="rId16" w:history="1">
+      <w:hyperlink r:id="rId17" w:history="1">
         <w:r>
           <w:rPr>
             <w:rFonts w:ascii="Arial" w:eastAsia="Times New Roman" w:hAnsi="Arial" w:cs="Arial"/>
@@ -4028,7 +4104,6 @@
           <w:bCs/>
           <w:color w:val="000000"/>
         </w:rPr>
-        <w:lastRenderedPageBreak/>
         <w:t>5.3 </w:t>
       </w:r>
       <w:r>
@@ -4112,7 +4187,7 @@
         </w:rPr>
         <w:t> is a gem that tests Ruby projects to ensure that the conform to the </w:t>
       </w:r>
-      <w:hyperlink r:id="rId17" w:history="1">
+      <w:hyperlink r:id="rId18" w:history="1">
         <w:r>
           <w:rPr>
             <w:rFonts w:ascii="Arial" w:eastAsia="Times New Roman" w:hAnsi="Arial" w:cs="Arial"/>
@@ -4129,7 +4204,7 @@
         </w:rPr>
         <w:t> and </w:t>
       </w:r>
-      <w:hyperlink r:id="rId18" w:history="1">
+      <w:hyperlink r:id="rId19" w:history="1">
         <w:r>
           <w:rPr>
             <w:rFonts w:ascii="Arial" w:eastAsia="Times New Roman" w:hAnsi="Arial" w:cs="Arial"/>
@@ -4146,7 +4221,7 @@
         </w:rPr>
         <w:t> community style guides. You must follow </w:t>
       </w:r>
-      <w:hyperlink r:id="rId19" w:history="1">
+      <w:hyperlink r:id="rId20" w:history="1">
         <w:r>
           <w:rPr>
             <w:rFonts w:ascii="Arial" w:eastAsia="Times New Roman" w:hAnsi="Arial" w:cs="Arial"/>
@@ -4229,7 +4304,7 @@
         </w:rPr>
         <w:t xml:space="preserve"> it’s recommended that you get your app working with a locally installed version of </w:t>
       </w:r>
-      <w:hyperlink r:id="rId20" w:history="1">
+      <w:hyperlink r:id="rId21" w:history="1">
         <w:r>
           <w:rPr>
             <w:rFonts w:ascii="Arial" w:eastAsia="Times New Roman" w:hAnsi="Arial" w:cs="Arial"/>
@@ -4262,7 +4337,7 @@
         </w:rPr>
         <w:t xml:space="preserve"> could be </w:t>
       </w:r>
-      <w:hyperlink r:id="rId21" w:history="1">
+      <w:hyperlink r:id="rId22" w:history="1">
         <w:r>
           <w:rPr>
             <w:rFonts w:ascii="Arial" w:eastAsia="Times New Roman" w:hAnsi="Arial" w:cs="Arial"/>
@@ -4279,7 +4354,7 @@
         </w:rPr>
         <w:t>. A VPS-based install is therefore recommended. Digital Ocean has a “one-click-install” option for Rails apps, but it involves </w:t>
       </w:r>
-      <w:hyperlink r:id="rId22" w:history="1">
+      <w:hyperlink r:id="rId23" w:history="1">
         <w:r>
           <w:rPr>
             <w:rFonts w:ascii="Arial" w:eastAsia="Times New Roman" w:hAnsi="Arial" w:cs="Arial"/>
@@ -4296,7 +4371,7 @@
         </w:rPr>
         <w:t>. You can also follow </w:t>
       </w:r>
-      <w:hyperlink r:id="rId23" w:history="1">
+      <w:hyperlink r:id="rId24" w:history="1">
         <w:r>
           <w:rPr>
             <w:rFonts w:ascii="Arial" w:eastAsia="Times New Roman" w:hAnsi="Arial" w:cs="Arial"/>
@@ -4411,7 +4486,7 @@
         </w:rPr>
         <w:t> comes with a $50 Digital Ocean credit, but it often takes weeks to be approved. You can also use </w:t>
       </w:r>
-      <w:hyperlink r:id="rId24" w:history="1">
+      <w:hyperlink r:id="rId25" w:history="1">
         <w:r>
           <w:rPr>
             <w:rFonts w:ascii="Arial" w:eastAsia="Times New Roman" w:hAnsi="Arial" w:cs="Arial"/>
@@ -4428,7 +4503,7 @@
         </w:rPr>
         <w:t>. (Full disclosure: If you use the second link and end up spending $25 on future hosting, the not-for-profit </w:t>
       </w:r>
-      <w:hyperlink r:id="rId25" w:history="1">
+      <w:hyperlink r:id="rId26" w:history="1">
         <w:r>
           <w:rPr>
             <w:rFonts w:ascii="Arial" w:eastAsia="Times New Roman" w:hAnsi="Arial" w:cs="Arial"/>
@@ -4592,6 +4667,7 @@
           <w:rFonts w:ascii="Arial" w:eastAsia="Times New Roman" w:hAnsi="Arial" w:cs="Arial"/>
           <w:color w:val="000000"/>
         </w:rPr>
+        <w:lastRenderedPageBreak/>
         <w:t>Project mark of 20+ during or before November 13th to 17th.</w:t>
       </w:r>
     </w:p>
@@ -4813,7 +4889,7 @@
         </w:rPr>
         <w:t>Published by </w:t>
       </w:r>
-      <w:hyperlink r:id="rId26" w:tgtFrame="_blank" w:tooltip="Learn more about Google Drive" w:history="1">
+      <w:hyperlink r:id="rId27" w:tgtFrame="_blank" w:tooltip="Learn more about Google Drive" w:history="1">
         <w:r>
           <w:rPr>
             <w:rFonts w:ascii="Arial" w:eastAsia="Times New Roman" w:hAnsi="Arial" w:cs="Arial"/>
@@ -4834,7 +4910,7 @@
         </w:rPr>
         <w:t>–</w:t>
       </w:r>
-      <w:hyperlink r:id="rId27" w:history="1">
+      <w:hyperlink r:id="rId28" w:history="1">
         <w:r>
           <w:rPr>
             <w:rFonts w:ascii="Arial" w:eastAsia="Times New Roman" w:hAnsi="Arial" w:cs="Arial"/>

</xml_diff>

<commit_message>
added provinces table and updated province in passenger to province_id
</commit_message>
<xml_diff>
--- a/RRC.docx
+++ b/RRC.docx
@@ -85,8 +85,6 @@
         </w:rPr>
         <w:t>Goal</w:t>
       </w:r>
-      <w:bookmarkStart w:id="0" w:name="_GoBack"/>
-      <w:bookmarkEnd w:id="0"/>
     </w:p>
     <w:p>
       <w:pPr>
@@ -102,15 +100,16 @@
           <w:szCs w:val="32"/>
         </w:rPr>
       </w:pPr>
+      <w:bookmarkStart w:id="0" w:name="_GoBack"/>
       <w:r>
         <w:rPr>
           <w:noProof/>
         </w:rPr>
         <w:drawing>
           <wp:inline distT="0" distB="0" distL="0" distR="0">
-            <wp:extent cx="5943600" cy="3508557"/>
-            <wp:effectExtent l="0" t="0" r="0" b="0"/>
-            <wp:docPr id="1" name="Picture 1" descr="https://documents.lucidchart.com/documents/69801cef-908c-426a-bf0e-4b50f6dc77f7/pages/0_0?a=3279&amp;x=696&amp;y=14&amp;w=968&amp;h=572&amp;store=1&amp;accept=image%2F*&amp;auth=LCA%20be6a2eaab8d648e6f2c51550a412b8d933c70d11-ts%3D1510799088"/>
+            <wp:extent cx="5943600" cy="2087660"/>
+            <wp:effectExtent l="0" t="0" r="0" b="8255"/>
+            <wp:docPr id="2" name="Picture 2" descr="https://documents.lucidchart.com/documents/69801cef-908c-426a-bf0e-4b50f6dc77f7/pages/0_0?a=3691&amp;x=726&amp;y=14&amp;w=1628&amp;h=572&amp;store=1&amp;accept=image%2F*&amp;auth=LCA%206cae330f4ea570561269803446b5227ad92ab25d-ts%3D1511308239"/>
             <wp:cNvGraphicFramePr>
               <a:graphicFrameLocks xmlns:a="http://schemas.openxmlformats.org/drawingml/2006/main" noChangeAspect="1"/>
             </wp:cNvGraphicFramePr>
@@ -118,13 +117,13 @@
               <a:graphicData uri="http://schemas.openxmlformats.org/drawingml/2006/picture">
                 <pic:pic xmlns:pic="http://schemas.openxmlformats.org/drawingml/2006/picture">
                   <pic:nvPicPr>
-                    <pic:cNvPr id="0" name="Picture 1" descr="https://documents.lucidchart.com/documents/69801cef-908c-426a-bf0e-4b50f6dc77f7/pages/0_0?a=3279&amp;x=696&amp;y=14&amp;w=968&amp;h=572&amp;store=1&amp;accept=image%2F*&amp;auth=LCA%20be6a2eaab8d648e6f2c51550a412b8d933c70d11-ts%3D1510799088"/>
+                    <pic:cNvPr id="0" name="Picture 1" descr="https://documents.lucidchart.com/documents/69801cef-908c-426a-bf0e-4b50f6dc77f7/pages/0_0?a=3691&amp;x=726&amp;y=14&amp;w=1628&amp;h=572&amp;store=1&amp;accept=image%2F*&amp;auth=LCA%206cae330f4ea570561269803446b5227ad92ab25d-ts%3D1511308239"/>
                     <pic:cNvPicPr>
                       <a:picLocks noChangeAspect="1" noChangeArrowheads="1"/>
                     </pic:cNvPicPr>
                   </pic:nvPicPr>
                   <pic:blipFill>
-                    <a:blip r:embed="rId5">
+                    <a:blip r:embed="rId5" cstate="print">
                       <a:extLst>
                         <a:ext uri="{28A0092B-C50C-407E-A947-70E740481C1C}">
                           <a14:useLocalDpi xmlns:a14="http://schemas.microsoft.com/office/drawing/2010/main" val="0"/>
@@ -139,7 +138,7 @@
                   <pic:spPr bwMode="auto">
                     <a:xfrm>
                       <a:off x="0" y="0"/>
-                      <a:ext cx="5943600" cy="3508557"/>
+                      <a:ext cx="5943600" cy="2087660"/>
                     </a:xfrm>
                     <a:prstGeom prst="rect">
                       <a:avLst/>
@@ -155,6 +154,7 @@
           </wp:inline>
         </w:drawing>
       </w:r>
+      <w:bookmarkEnd w:id="0"/>
     </w:p>
     <w:p>
       <w:pPr>
@@ -373,7 +373,6 @@
           <w:rFonts w:ascii="Arial" w:eastAsia="Times New Roman" w:hAnsi="Arial" w:cs="Arial"/>
           <w:color w:val="000000"/>
         </w:rPr>
-        <w:lastRenderedPageBreak/>
         <w:t>Complete nineteen 2% features                 (38%)</w:t>
       </w:r>
     </w:p>
@@ -492,6 +491,7 @@
           <w:bCs/>
           <w:color w:val="000000"/>
         </w:rPr>
+        <w:lastRenderedPageBreak/>
         <w:t>Before you start,</w:t>
       </w:r>
       <w:r>
@@ -827,15 +827,7 @@
           <w:rFonts w:ascii="Arial" w:eastAsia="Times New Roman" w:hAnsi="Arial" w:cs="Arial"/>
           <w:color w:val="000000"/>
         </w:rPr>
-        <w:t xml:space="preserve">A commit history that shows a 3 to 4 hour code battle, with enough commits to show that you tried various different solutions and strategies. The commits should be regularly spread out across the 3 to 4 hours, and the commit messages should describe all the assumed problems and solutions you explored during your battle. You will also be asked to show a list of all guides, tutorials, blog posts and stack overflow questions that you followed during your code battle, along with which commits link to which resource used </w:t>
-      </w:r>
-      <w:r>
-        <w:rPr>
-          <w:rFonts w:ascii="Arial" w:eastAsia="Times New Roman" w:hAnsi="Arial" w:cs="Arial"/>
-          <w:color w:val="000000"/>
-        </w:rPr>
-        <w:lastRenderedPageBreak/>
-        <w:t>and the outcome of each. In other words, your code battle needs to involve research and must be well documented.</w:t>
+        <w:t>A commit history that shows a 3 to 4 hour code battle, with enough commits to show that you tried various different solutions and strategies. The commits should be regularly spread out across the 3 to 4 hours, and the commit messages should describe all the assumed problems and solutions you explored during your battle. You will also be asked to show a list of all guides, tutorials, blog posts and stack overflow questions that you followed during your code battle, along with which commits link to which resource used and the outcome of each. In other words, your code battle needs to involve research and must be well documented.</w:t>
       </w:r>
     </w:p>
     <w:p>
@@ -954,6 +946,7 @@
           <w:sz w:val="24"/>
           <w:szCs w:val="24"/>
         </w:rPr>
+        <w:lastRenderedPageBreak/>
         <w:t>1. Product Administration</w:t>
       </w:r>
     </w:p>
@@ -1967,7 +1960,6 @@
           <w:bCs/>
           <w:color w:val="6AA84F"/>
         </w:rPr>
-        <w:lastRenderedPageBreak/>
         <w:t>3.2.2</w:t>
       </w:r>
       <w:r>
@@ -2236,6 +2228,7 @@
           <w:bCs/>
           <w:color w:val="000000"/>
         </w:rPr>
+        <w:lastRenderedPageBreak/>
         <w:t>4.1.4</w:t>
       </w:r>
       <w:r>
@@ -3325,7 +3318,6 @@
           <w:bCs/>
           <w:color w:val="6AA84F"/>
         </w:rPr>
-        <w:lastRenderedPageBreak/>
         <w:t>5.6</w:t>
       </w:r>
       <w:r>
@@ -3463,6 +3455,7 @@
           <w:sz w:val="32"/>
           <w:szCs w:val="32"/>
         </w:rPr>
+        <w:lastRenderedPageBreak/>
         <w:t>Marking Clarifications</w:t>
       </w:r>
     </w:p>
@@ -3855,15 +3848,7 @@
           <w:rFonts w:ascii="Arial" w:eastAsia="Times New Roman" w:hAnsi="Arial" w:cs="Arial"/>
           <w:color w:val="000000"/>
         </w:rPr>
-        <w:t xml:space="preserve">Payment integration can be added using a 3rd party API and/or Ruby gem. You should be sure that the payment processor you are using supports some form of “sandbox mode” so that you can test out the functionality without having to transfer actual funds. Once the 3rd party has confirmed that the payment has gone through your code should mark the order as paid in some </w:t>
-      </w:r>
-      <w:r>
-        <w:rPr>
-          <w:rFonts w:ascii="Arial" w:eastAsia="Times New Roman" w:hAnsi="Arial" w:cs="Arial"/>
-          <w:color w:val="000000"/>
-        </w:rPr>
-        <w:lastRenderedPageBreak/>
-        <w:t>way. There must also be some way to associate orders/customers in your system with orders/customers in the 3rd party system. Stripe is the recommended choice of 3rd party API.</w:t>
+        <w:t>Payment integration can be added using a 3rd party API and/or Ruby gem. You should be sure that the payment processor you are using supports some form of “sandbox mode” so that you can test out the functionality without having to transfer actual funds. Once the 3rd party has confirmed that the payment has gone through your code should mark the order as paid in some way. There must also be some way to associate orders/customers in your system with orders/customers in the 3rd party system. Stripe is the recommended choice of 3rd party API.</w:t>
       </w:r>
     </w:p>
     <w:p>
@@ -3979,6 +3964,7 @@
           <w:bCs/>
           <w:color w:val="000000"/>
         </w:rPr>
+        <w:lastRenderedPageBreak/>
         <w:t>4.1.3</w:t>
       </w:r>
       <w:r>
@@ -4667,7 +4653,6 @@
           <w:rFonts w:ascii="Arial" w:eastAsia="Times New Roman" w:hAnsi="Arial" w:cs="Arial"/>
           <w:color w:val="000000"/>
         </w:rPr>
-        <w:lastRenderedPageBreak/>
         <w:t>Project mark of 20+ during or before November 13th to 17th.</w:t>
       </w:r>
     </w:p>

</xml_diff>